<commit_message>
Rest api for vendor added
</commit_message>
<xml_diff>
--- a/messdeck/src/main/resources/HelpDocs/Git Setup.docx
+++ b/messdeck/src/main/resources/HelpDocs/Git Setup.docx
@@ -19,6 +19,83 @@
       <w:r>
         <w:t>Added .gitignore file to project root  directory</w:t>
       </w:r>
+    </w:p>
+    <w:p>
+      <w:pPr>
+        <w:pStyle w:val="ListParagraph"/>
+      </w:pPr>
+    </w:p>
+    <w:p>
+      <w:pPr>
+        <w:pStyle w:val="ListParagraph"/>
+        <w:pBdr>
+          <w:bottom w:val="single" w:sz="6" w:space="1" w:color="auto"/>
+        </w:pBdr>
+      </w:pPr>
+    </w:p>
+    <w:p>
+      <w:pPr>
+        <w:pStyle w:val="ListParagraph"/>
+      </w:pPr>
+    </w:p>
+    <w:p>
+      <w:pPr>
+        <w:pStyle w:val="ListParagraph"/>
+      </w:pPr>
+      <w:r>
+        <w:t>Link for Customized response</w:t>
+      </w:r>
+    </w:p>
+    <w:p>
+      <w:pPr>
+        <w:pStyle w:val="ListParagraph"/>
+      </w:pPr>
+    </w:p>
+    <w:p>
+      <w:pPr>
+        <w:pStyle w:val="ListParagraph"/>
+      </w:pPr>
+    </w:p>
+    <w:p>
+      <w:pPr>
+        <w:pStyle w:val="ListParagraph"/>
+      </w:pPr>
+      <w:hyperlink r:id="rId6" w:history="1">
+        <w:r>
+          <w:rPr>
+            <w:rStyle w:val="Hyperlink"/>
+          </w:rPr>
+          <w:t>https://martypitt.wordpress.com/2012/11/05/custom-json-views-with-spring-mvc-and-jackson/</w:t>
+        </w:r>
+      </w:hyperlink>
+    </w:p>
+    <w:p>
+      <w:pPr>
+        <w:pStyle w:val="ListParagraph"/>
+      </w:pPr>
+    </w:p>
+    <w:p>
+      <w:pPr>
+        <w:pStyle w:val="ListParagraph"/>
+      </w:pPr>
+    </w:p>
+    <w:p>
+      <w:pPr>
+        <w:pStyle w:val="ListParagraph"/>
+      </w:pPr>
+      <w:hyperlink r:id="rId7" w:history="1">
+        <w:r>
+          <w:rPr>
+            <w:rStyle w:val="Hyperlink"/>
+          </w:rPr>
+          <w:t>http://magicmonster.com/kb/prg/java/spring/webmvc/jackson_custom.html</w:t>
+        </w:r>
+      </w:hyperlink>
+    </w:p>
+    <w:p>
+      <w:pPr>
+        <w:pStyle w:val="ListParagraph"/>
+      </w:pPr>
     </w:p>
     <w:p>
       <w:pPr>
@@ -329,6 +406,17 @@
       <w:contextualSpacing/>
     </w:pPr>
   </w:style>
+  <w:style w:type="character" w:styleId="Hyperlink">
+    <w:name w:val="Hyperlink"/>
+    <w:basedOn w:val="DefaultParagraphFont"/>
+    <w:uiPriority w:val="99"/>
+    <w:unhideWhenUsed/>
+    <w:rsid w:val="00DF160E"/>
+    <w:rPr>
+      <w:color w:val="0000FF" w:themeColor="hyperlink"/>
+      <w:u w:val="single"/>
+    </w:rPr>
+  </w:style>
 </w:styles>
 </file>
 
@@ -525,6 +613,17 @@
       <w:ind w:left="720"/>
       <w:contextualSpacing/>
     </w:pPr>
+  </w:style>
+  <w:style w:type="character" w:styleId="Hyperlink">
+    <w:name w:val="Hyperlink"/>
+    <w:basedOn w:val="DefaultParagraphFont"/>
+    <w:uiPriority w:val="99"/>
+    <w:unhideWhenUsed/>
+    <w:rsid w:val="00DF160E"/>
+    <w:rPr>
+      <w:color w:val="0000FF" w:themeColor="hyperlink"/>
+      <w:u w:val="single"/>
+    </w:rPr>
   </w:style>
 </w:styles>
 </file>

</xml_diff>